<commit_message>
Update user guide with ability to place an order on stocks page.
</commit_message>
<xml_diff>
--- a/assignments/userguide.docx
+++ b/assignments/userguide.docx
@@ -132,7 +132,6 @@
                   <w:szCs w:val="80"/>
                 </w:rPr>
               </w:pPr>
-              <w:proofErr w:type="spellStart"/>
               <w:r>
                 <w:rPr>
                   <w:rFonts w:ascii="Times New Roman" w:eastAsiaTheme="majorEastAsia" w:hAnsi="Times New Roman" w:cs="Times New Roman"/>
@@ -142,7 +141,6 @@
                 </w:rPr>
                 <w:t>LiveStock</w:t>
               </w:r>
-              <w:proofErr w:type="spellEnd"/>
             </w:p>
           </w:sdtContent>
         </w:sdt>
@@ -329,37 +327,12 @@
                                     <w:szCs w:val="28"/>
                                   </w:rPr>
                                 </w:pPr>
-                                <w:proofErr w:type="spellStart"/>
                                 <w:r>
                                   <w:rPr>
                                     <w:sz w:val="28"/>
                                     <w:szCs w:val="28"/>
                                   </w:rPr>
-                                  <w:t>Yuliya</w:t>
-                                </w:r>
-                                <w:proofErr w:type="spellEnd"/>
-                                <w:r>
-                                  <w:rPr>
-                                    <w:sz w:val="28"/>
-                                    <w:szCs w:val="28"/>
-                                  </w:rPr>
-                                  <w:t xml:space="preserve"> </w:t>
-                                </w:r>
-                                <w:proofErr w:type="spellStart"/>
-                                <w:r>
-                                  <w:rPr>
-                                    <w:sz w:val="28"/>
-                                    <w:szCs w:val="28"/>
-                                  </w:rPr>
-                                  <w:t>Astapova</w:t>
-                                </w:r>
-                                <w:proofErr w:type="spellEnd"/>
-                                <w:r>
-                                  <w:rPr>
-                                    <w:sz w:val="28"/>
-                                    <w:szCs w:val="28"/>
-                                  </w:rPr>
-                                  <w:t>: yuliya.astapova@stonybrook.edu</w:t>
+                                  <w:t>Yuliya Astapova: yuliya.astapova@stonybrook.edu</w:t>
                                 </w:r>
                               </w:p>
                             </w:txbxContent>
@@ -451,37 +424,12 @@
                               <w:szCs w:val="28"/>
                             </w:rPr>
                           </w:pPr>
-                          <w:proofErr w:type="spellStart"/>
                           <w:r>
                             <w:rPr>
                               <w:sz w:val="28"/>
                               <w:szCs w:val="28"/>
                             </w:rPr>
-                            <w:t>Yuliya</w:t>
-                          </w:r>
-                          <w:proofErr w:type="spellEnd"/>
-                          <w:r>
-                            <w:rPr>
-                              <w:sz w:val="28"/>
-                              <w:szCs w:val="28"/>
-                            </w:rPr>
-                            <w:t xml:space="preserve"> </w:t>
-                          </w:r>
-                          <w:proofErr w:type="spellStart"/>
-                          <w:r>
-                            <w:rPr>
-                              <w:sz w:val="28"/>
-                              <w:szCs w:val="28"/>
-                            </w:rPr>
-                            <w:t>Astapova</w:t>
-                          </w:r>
-                          <w:proofErr w:type="spellEnd"/>
-                          <w:r>
-                            <w:rPr>
-                              <w:sz w:val="28"/>
-                              <w:szCs w:val="28"/>
-                            </w:rPr>
-                            <w:t>: yuliya.astapova@stonybrook.edu</w:t>
+                            <w:t>Yuliya Astapova: yuliya.astapova@stonybrook.edu</w:t>
                           </w:r>
                         </w:p>
                       </w:txbxContent>
@@ -3067,43 +3015,7 @@
                 <w:color w:val="000000" w:themeColor="text1"/>
                 <w:sz w:val="28"/>
               </w:rPr>
-              <w:t xml:space="preserve">start date (Format </w:t>
-            </w:r>
-            <w:proofErr w:type="spellStart"/>
-            <w:r>
-              <w:rPr>
-                <w:rFonts w:ascii="Times New Roman" w:hAnsi="Times New Roman" w:cs="Times New Roman"/>
-                <w:color w:val="000000" w:themeColor="text1"/>
-                <w:sz w:val="28"/>
-              </w:rPr>
-              <w:t>yyyy</w:t>
-            </w:r>
-            <w:proofErr w:type="spellEnd"/>
-            <w:r>
-              <w:rPr>
-                <w:rFonts w:ascii="Times New Roman" w:hAnsi="Times New Roman" w:cs="Times New Roman"/>
-                <w:color w:val="000000" w:themeColor="text1"/>
-                <w:sz w:val="28"/>
-              </w:rPr>
-              <w:t>-mm-</w:t>
-            </w:r>
-            <w:proofErr w:type="spellStart"/>
-            <w:r>
-              <w:rPr>
-                <w:rFonts w:ascii="Times New Roman" w:hAnsi="Times New Roman" w:cs="Times New Roman"/>
-                <w:color w:val="000000" w:themeColor="text1"/>
-                <w:sz w:val="28"/>
-              </w:rPr>
-              <w:t>dd</w:t>
-            </w:r>
-            <w:proofErr w:type="spellEnd"/>
-            <w:r>
-              <w:rPr>
-                <w:rFonts w:ascii="Times New Roman" w:hAnsi="Times New Roman" w:cs="Times New Roman"/>
-                <w:color w:val="000000" w:themeColor="text1"/>
-                <w:sz w:val="28"/>
-              </w:rPr>
-              <w:t>)</w:t>
+              <w:t>start date (Format yyyy-mm-dd)</w:t>
             </w:r>
           </w:p>
         </w:tc>
@@ -3288,8 +3200,6 @@
           <w:u w:val="single"/>
         </w:rPr>
       </w:pPr>
-      <w:bookmarkStart w:id="0" w:name="_GoBack"/>
-      <w:bookmarkEnd w:id="0"/>
       <w:r>
         <w:rPr>
           <w:rFonts w:ascii="Times New Roman" w:hAnsi="Times New Roman" w:cs="Times New Roman"/>
@@ -4515,10 +4425,10 @@
           <w:u w:val="single"/>
         </w:rPr>
         <w:drawing>
-          <wp:inline distT="0" distB="0" distL="0" distR="0" wp14:anchorId="0FF3C4FA" wp14:editId="031CE491">
-            <wp:extent cx="5799826" cy="3753776"/>
-            <wp:effectExtent l="0" t="0" r="0" b="0"/>
-            <wp:docPr id="152" name="Picture 152"/>
+          <wp:inline distT="0" distB="0" distL="0" distR="0" wp14:anchorId="1D4F4441" wp14:editId="54FE5312">
+            <wp:extent cx="5543550" cy="3650017"/>
+            <wp:effectExtent l="0" t="0" r="0" b="7620"/>
+            <wp:docPr id="188" name="Picture 188"/>
             <wp:cNvGraphicFramePr>
               <a:graphicFrameLocks xmlns:a="http://schemas.openxmlformats.org/drawingml/2006/main" noChangeAspect="1"/>
             </wp:cNvGraphicFramePr>
@@ -4538,7 +4448,7 @@
                   <pic:spPr>
                     <a:xfrm>
                       <a:off x="0" y="0"/>
-                      <a:ext cx="5817959" cy="3765512"/>
+                      <a:ext cx="5561481" cy="3661823"/>
                     </a:xfrm>
                     <a:prstGeom prst="rect">
                       <a:avLst/>
@@ -4620,6 +4530,76 @@
             <w:pPr>
               <w:rPr>
                 <w:rFonts w:ascii="Times New Roman" w:hAnsi="Times New Roman" w:cs="Times New Roman"/>
+                <w:color w:val="000000" w:themeColor="text1"/>
+                <w:sz w:val="28"/>
+              </w:rPr>
+            </w:pPr>
+            <w:r>
+              <w:rPr>
+                <w:rFonts w:ascii="Times New Roman" w:hAnsi="Times New Roman" w:cs="Times New Roman"/>
+                <w:color w:val="000000" w:themeColor="text1"/>
+                <w:sz w:val="28"/>
+              </w:rPr>
+              <w:t>Order Stock</w:t>
+            </w:r>
+          </w:p>
+        </w:tc>
+        <w:tc>
+          <w:tcPr>
+            <w:tcW w:w="7136" w:type="dxa"/>
+          </w:tcPr>
+          <w:p>
+            <w:pPr>
+              <w:rPr>
+                <w:rFonts w:ascii="Times New Roman" w:hAnsi="Times New Roman" w:cs="Times New Roman"/>
+                <w:color w:val="000000" w:themeColor="text1"/>
+                <w:sz w:val="28"/>
+              </w:rPr>
+            </w:pPr>
+            <w:r>
+              <w:rPr>
+                <w:rFonts w:ascii="Times New Roman" w:hAnsi="Times New Roman" w:cs="Times New Roman"/>
+                <w:color w:val="000000" w:themeColor="text1"/>
+                <w:sz w:val="28"/>
+              </w:rPr>
+              <w:t xml:space="preserve">Order a particular </w:t>
+            </w:r>
+            <w:r>
+              <w:rPr>
+                <w:rFonts w:ascii="Times New Roman" w:hAnsi="Times New Roman" w:cs="Times New Roman"/>
+                <w:color w:val="000000" w:themeColor="text1"/>
+                <w:sz w:val="28"/>
+              </w:rPr>
+              <w:t xml:space="preserve">stock </w:t>
+            </w:r>
+            <w:r>
+              <w:rPr>
+                <w:rFonts w:ascii="Times New Roman" w:hAnsi="Times New Roman" w:cs="Times New Roman"/>
+                <w:color w:val="000000" w:themeColor="text1"/>
+                <w:sz w:val="28"/>
+              </w:rPr>
+              <w:t>by marking the appropriate</w:t>
+            </w:r>
+            <w:r>
+              <w:rPr>
+                <w:rFonts w:ascii="Times New Roman" w:hAnsi="Times New Roman" w:cs="Times New Roman"/>
+                <w:color w:val="000000" w:themeColor="text1"/>
+                <w:sz w:val="28"/>
+              </w:rPr>
+              <w:t xml:space="preserve"> radio button</w:t>
+            </w:r>
+          </w:p>
+        </w:tc>
+      </w:tr>
+      <w:tr>
+        <w:tc>
+          <w:tcPr>
+            <w:tcW w:w="3749" w:type="dxa"/>
+          </w:tcPr>
+          <w:p>
+            <w:pPr>
+              <w:rPr>
+                <w:rFonts w:ascii="Times New Roman" w:hAnsi="Times New Roman" w:cs="Times New Roman"/>
                 <w:noProof/>
                 <w:color w:val="000000" w:themeColor="text1"/>
                 <w:sz w:val="32"/>
@@ -4915,7 +4895,7 @@
                 <w:color w:val="000000" w:themeColor="text1"/>
                 <w:sz w:val="28"/>
               </w:rPr>
-              <w:t xml:space="preserve"> over a Start Date and an End Date</w:t>
+              <w:t xml:space="preserve"> over a Start Date and End Date</w:t>
             </w:r>
           </w:p>
         </w:tc>
@@ -4976,7 +4956,7 @@
         </w:rPr>
         <w:drawing>
           <wp:inline distT="0" distB="0" distL="0" distR="0" wp14:anchorId="2D6087D8" wp14:editId="6B483B37">
-            <wp:extent cx="5343525" cy="2099807"/>
+            <wp:extent cx="5111275" cy="2008540"/>
             <wp:effectExtent l="0" t="0" r="0" b="0"/>
             <wp:docPr id="153" name="Picture 153"/>
             <wp:cNvGraphicFramePr>
@@ -4998,7 +4978,7 @@
                   <pic:spPr>
                     <a:xfrm>
                       <a:off x="0" y="0"/>
-                      <a:ext cx="5374869" cy="2112124"/>
+                      <a:ext cx="5154799" cy="2025643"/>
                     </a:xfrm>
                     <a:prstGeom prst="rect">
                       <a:avLst/>
@@ -5010,6 +4990,8 @@
           </wp:inline>
         </w:drawing>
       </w:r>
+      <w:bookmarkStart w:id="0" w:name="_GoBack"/>
+      <w:bookmarkEnd w:id="0"/>
     </w:p>
     <w:p>
       <w:pPr>
@@ -10628,25 +10610,7 @@
                 <w:color w:val="000000" w:themeColor="text1"/>
                 <w:sz w:val="28"/>
               </w:rPr>
-              <w:t xml:space="preserve">Export the database into the </w:t>
-            </w:r>
-            <w:proofErr w:type="spellStart"/>
-            <w:r>
-              <w:rPr>
-                <w:rFonts w:ascii="Times New Roman" w:hAnsi="Times New Roman" w:cs="Times New Roman"/>
-                <w:color w:val="000000" w:themeColor="text1"/>
-                <w:sz w:val="28"/>
-              </w:rPr>
-              <w:t>dump.sql</w:t>
-            </w:r>
-            <w:proofErr w:type="spellEnd"/>
-            <w:r>
-              <w:rPr>
-                <w:rFonts w:ascii="Times New Roman" w:hAnsi="Times New Roman" w:cs="Times New Roman"/>
-                <w:color w:val="000000" w:themeColor="text1"/>
-                <w:sz w:val="28"/>
-              </w:rPr>
-              <w:t xml:space="preserve"> file</w:t>
+              <w:t>Export the database into the dump.sql file</w:t>
             </w:r>
           </w:p>
         </w:tc>
@@ -10695,25 +10659,7 @@
                 <w:color w:val="000000" w:themeColor="text1"/>
                 <w:sz w:val="28"/>
               </w:rPr>
-              <w:t xml:space="preserve">Import the database stored in the </w:t>
-            </w:r>
-            <w:proofErr w:type="spellStart"/>
-            <w:r>
-              <w:rPr>
-                <w:rFonts w:ascii="Times New Roman" w:hAnsi="Times New Roman" w:cs="Times New Roman"/>
-                <w:color w:val="000000" w:themeColor="text1"/>
-                <w:sz w:val="28"/>
-              </w:rPr>
-              <w:t>dump.sql</w:t>
-            </w:r>
-            <w:proofErr w:type="spellEnd"/>
-            <w:r>
-              <w:rPr>
-                <w:rFonts w:ascii="Times New Roman" w:hAnsi="Times New Roman" w:cs="Times New Roman"/>
-                <w:color w:val="000000" w:themeColor="text1"/>
-                <w:sz w:val="28"/>
-              </w:rPr>
-              <w:t xml:space="preserve"> file</w:t>
+              <w:t>Import the database stored in the dump.sql file</w:t>
             </w:r>
           </w:p>
         </w:tc>
@@ -15327,11 +15273,11 @@
   <w:rsids>
     <w:rsidRoot w:val="00F17C0E"/>
     <w:rsid w:val="003A7FEB"/>
+    <w:rsid w:val="006152F9"/>
     <w:rsid w:val="006A6D26"/>
     <w:rsid w:val="00725336"/>
     <w:rsid w:val="00807319"/>
     <w:rsid w:val="00A46E83"/>
-    <w:rsid w:val="00E94AB6"/>
     <w:rsid w:val="00EA251F"/>
     <w:rsid w:val="00F17C0E"/>
   </w:rsids>
@@ -16065,7 +16011,7 @@
 </file>
 
 <file path=customXml/itemProps1.xml><?xml version="1.0" encoding="utf-8"?>
-<ds:datastoreItem xmlns:ds="http://schemas.openxmlformats.org/officeDocument/2006/customXml" ds:itemID="{81D3C0CF-BE6C-489A-BFEB-735D3C548752}">
+<ds:datastoreItem xmlns:ds="http://schemas.openxmlformats.org/officeDocument/2006/customXml" ds:itemID="{8F2AD704-0B88-4566-B4DE-F524EAE4FC29}">
   <ds:schemaRefs>
     <ds:schemaRef ds:uri="http://schemas.openxmlformats.org/officeDocument/2006/bibliography"/>
   </ds:schemaRefs>

</xml_diff>

<commit_message>
merging is so dumb
</commit_message>
<xml_diff>
--- a/assignments/userguide.docx
+++ b/assignments/userguide.docx
@@ -132,7 +132,6 @@
                   <w:szCs w:val="80"/>
                 </w:rPr>
               </w:pPr>
-              <w:proofErr w:type="spellStart"/>
               <w:r>
                 <w:rPr>
                   <w:rFonts w:ascii="Times New Roman" w:eastAsiaTheme="majorEastAsia" w:hAnsi="Times New Roman" w:cs="Times New Roman"/>
@@ -142,7 +141,6 @@
                 </w:rPr>
                 <w:t>LiveStock</w:t>
               </w:r>
-              <w:proofErr w:type="spellEnd"/>
             </w:p>
           </w:sdtContent>
         </w:sdt>
@@ -329,37 +327,12 @@
                                     <w:szCs w:val="28"/>
                                   </w:rPr>
                                 </w:pPr>
-                                <w:proofErr w:type="spellStart"/>
                                 <w:r>
                                   <w:rPr>
                                     <w:sz w:val="28"/>
                                     <w:szCs w:val="28"/>
                                   </w:rPr>
-                                  <w:t>Yuliya</w:t>
-                                </w:r>
-                                <w:proofErr w:type="spellEnd"/>
-                                <w:r>
-                                  <w:rPr>
-                                    <w:sz w:val="28"/>
-                                    <w:szCs w:val="28"/>
-                                  </w:rPr>
-                                  <w:t xml:space="preserve"> </w:t>
-                                </w:r>
-                                <w:proofErr w:type="spellStart"/>
-                                <w:r>
-                                  <w:rPr>
-                                    <w:sz w:val="28"/>
-                                    <w:szCs w:val="28"/>
-                                  </w:rPr>
-                                  <w:t>Astapova</w:t>
-                                </w:r>
-                                <w:proofErr w:type="spellEnd"/>
-                                <w:r>
-                                  <w:rPr>
-                                    <w:sz w:val="28"/>
-                                    <w:szCs w:val="28"/>
-                                  </w:rPr>
-                                  <w:t>: yuliya.astapova@stonybrook.edu</w:t>
+                                  <w:t>Yuliya Astapova: yuliya.astapova@stonybrook.edu</w:t>
                                 </w:r>
                               </w:p>
                             </w:txbxContent>
@@ -451,37 +424,12 @@
                               <w:szCs w:val="28"/>
                             </w:rPr>
                           </w:pPr>
-                          <w:proofErr w:type="spellStart"/>
                           <w:r>
                             <w:rPr>
                               <w:sz w:val="28"/>
                               <w:szCs w:val="28"/>
                             </w:rPr>
-                            <w:t>Yuliya</w:t>
-                          </w:r>
-                          <w:proofErr w:type="spellEnd"/>
-                          <w:r>
-                            <w:rPr>
-                              <w:sz w:val="28"/>
-                              <w:szCs w:val="28"/>
-                            </w:rPr>
-                            <w:t xml:space="preserve"> </w:t>
-                          </w:r>
-                          <w:proofErr w:type="spellStart"/>
-                          <w:r>
-                            <w:rPr>
-                              <w:sz w:val="28"/>
-                              <w:szCs w:val="28"/>
-                            </w:rPr>
-                            <w:t>Astapova</w:t>
-                          </w:r>
-                          <w:proofErr w:type="spellEnd"/>
-                          <w:r>
-                            <w:rPr>
-                              <w:sz w:val="28"/>
-                              <w:szCs w:val="28"/>
-                            </w:rPr>
-                            <w:t>: yuliya.astapova@stonybrook.edu</w:t>
+                            <w:t>Yuliya Astapova: yuliya.astapova@stonybrook.edu</w:t>
                           </w:r>
                         </w:p>
                       </w:txbxContent>
@@ -3067,43 +3015,7 @@
                 <w:color w:val="000000" w:themeColor="text1"/>
                 <w:sz w:val="28"/>
               </w:rPr>
-              <w:t xml:space="preserve">start date (Format </w:t>
-            </w:r>
-            <w:proofErr w:type="spellStart"/>
-            <w:r>
-              <w:rPr>
-                <w:rFonts w:ascii="Times New Roman" w:hAnsi="Times New Roman" w:cs="Times New Roman"/>
-                <w:color w:val="000000" w:themeColor="text1"/>
-                <w:sz w:val="28"/>
-              </w:rPr>
-              <w:t>yyyy</w:t>
-            </w:r>
-            <w:proofErr w:type="spellEnd"/>
-            <w:r>
-              <w:rPr>
-                <w:rFonts w:ascii="Times New Roman" w:hAnsi="Times New Roman" w:cs="Times New Roman"/>
-                <w:color w:val="000000" w:themeColor="text1"/>
-                <w:sz w:val="28"/>
-              </w:rPr>
-              <w:t>-mm-</w:t>
-            </w:r>
-            <w:proofErr w:type="spellStart"/>
-            <w:r>
-              <w:rPr>
-                <w:rFonts w:ascii="Times New Roman" w:hAnsi="Times New Roman" w:cs="Times New Roman"/>
-                <w:color w:val="000000" w:themeColor="text1"/>
-                <w:sz w:val="28"/>
-              </w:rPr>
-              <w:t>dd</w:t>
-            </w:r>
-            <w:proofErr w:type="spellEnd"/>
-            <w:r>
-              <w:rPr>
-                <w:rFonts w:ascii="Times New Roman" w:hAnsi="Times New Roman" w:cs="Times New Roman"/>
-                <w:color w:val="000000" w:themeColor="text1"/>
-                <w:sz w:val="28"/>
-              </w:rPr>
-              <w:t>)</w:t>
+              <w:t>start date (Format yyyy-mm-dd)</w:t>
             </w:r>
           </w:p>
         </w:tc>
@@ -3288,8 +3200,6 @@
           <w:u w:val="single"/>
         </w:rPr>
       </w:pPr>
-      <w:bookmarkStart w:id="0" w:name="_GoBack"/>
-      <w:bookmarkEnd w:id="0"/>
       <w:r>
         <w:rPr>
           <w:rFonts w:ascii="Times New Roman" w:hAnsi="Times New Roman" w:cs="Times New Roman"/>
@@ -4515,10 +4425,10 @@
           <w:u w:val="single"/>
         </w:rPr>
         <w:drawing>
-          <wp:inline distT="0" distB="0" distL="0" distR="0" wp14:anchorId="0FF3C4FA" wp14:editId="031CE491">
-            <wp:extent cx="5799826" cy="3753776"/>
-            <wp:effectExtent l="0" t="0" r="0" b="0"/>
-            <wp:docPr id="152" name="Picture 152"/>
+          <wp:inline distT="0" distB="0" distL="0" distR="0" wp14:anchorId="1D4F4441" wp14:editId="54FE5312">
+            <wp:extent cx="5543550" cy="3650017"/>
+            <wp:effectExtent l="0" t="0" r="0" b="7620"/>
+            <wp:docPr id="188" name="Picture 188"/>
             <wp:cNvGraphicFramePr>
               <a:graphicFrameLocks xmlns:a="http://schemas.openxmlformats.org/drawingml/2006/main" noChangeAspect="1"/>
             </wp:cNvGraphicFramePr>
@@ -4538,7 +4448,7 @@
                   <pic:spPr>
                     <a:xfrm>
                       <a:off x="0" y="0"/>
-                      <a:ext cx="5817959" cy="3765512"/>
+                      <a:ext cx="5561481" cy="3661823"/>
                     </a:xfrm>
                     <a:prstGeom prst="rect">
                       <a:avLst/>
@@ -4620,6 +4530,76 @@
             <w:pPr>
               <w:rPr>
                 <w:rFonts w:ascii="Times New Roman" w:hAnsi="Times New Roman" w:cs="Times New Roman"/>
+                <w:color w:val="000000" w:themeColor="text1"/>
+                <w:sz w:val="28"/>
+              </w:rPr>
+            </w:pPr>
+            <w:r>
+              <w:rPr>
+                <w:rFonts w:ascii="Times New Roman" w:hAnsi="Times New Roman" w:cs="Times New Roman"/>
+                <w:color w:val="000000" w:themeColor="text1"/>
+                <w:sz w:val="28"/>
+              </w:rPr>
+              <w:t>Order Stock</w:t>
+            </w:r>
+          </w:p>
+        </w:tc>
+        <w:tc>
+          <w:tcPr>
+            <w:tcW w:w="7136" w:type="dxa"/>
+          </w:tcPr>
+          <w:p>
+            <w:pPr>
+              <w:rPr>
+                <w:rFonts w:ascii="Times New Roman" w:hAnsi="Times New Roman" w:cs="Times New Roman"/>
+                <w:color w:val="000000" w:themeColor="text1"/>
+                <w:sz w:val="28"/>
+              </w:rPr>
+            </w:pPr>
+            <w:r>
+              <w:rPr>
+                <w:rFonts w:ascii="Times New Roman" w:hAnsi="Times New Roman" w:cs="Times New Roman"/>
+                <w:color w:val="000000" w:themeColor="text1"/>
+                <w:sz w:val="28"/>
+              </w:rPr>
+              <w:t xml:space="preserve">Order a particular </w:t>
+            </w:r>
+            <w:r>
+              <w:rPr>
+                <w:rFonts w:ascii="Times New Roman" w:hAnsi="Times New Roman" w:cs="Times New Roman"/>
+                <w:color w:val="000000" w:themeColor="text1"/>
+                <w:sz w:val="28"/>
+              </w:rPr>
+              <w:t xml:space="preserve">stock </w:t>
+            </w:r>
+            <w:r>
+              <w:rPr>
+                <w:rFonts w:ascii="Times New Roman" w:hAnsi="Times New Roman" w:cs="Times New Roman"/>
+                <w:color w:val="000000" w:themeColor="text1"/>
+                <w:sz w:val="28"/>
+              </w:rPr>
+              <w:t>by marking the appropriate</w:t>
+            </w:r>
+            <w:r>
+              <w:rPr>
+                <w:rFonts w:ascii="Times New Roman" w:hAnsi="Times New Roman" w:cs="Times New Roman"/>
+                <w:color w:val="000000" w:themeColor="text1"/>
+                <w:sz w:val="28"/>
+              </w:rPr>
+              <w:t xml:space="preserve"> radio button</w:t>
+            </w:r>
+          </w:p>
+        </w:tc>
+      </w:tr>
+      <w:tr>
+        <w:tc>
+          <w:tcPr>
+            <w:tcW w:w="3749" w:type="dxa"/>
+          </w:tcPr>
+          <w:p>
+            <w:pPr>
+              <w:rPr>
+                <w:rFonts w:ascii="Times New Roman" w:hAnsi="Times New Roman" w:cs="Times New Roman"/>
                 <w:noProof/>
                 <w:color w:val="000000" w:themeColor="text1"/>
                 <w:sz w:val="32"/>
@@ -4915,7 +4895,7 @@
                 <w:color w:val="000000" w:themeColor="text1"/>
                 <w:sz w:val="28"/>
               </w:rPr>
-              <w:t xml:space="preserve"> over a Start Date and an End Date</w:t>
+              <w:t xml:space="preserve"> over a Start Date and End Date</w:t>
             </w:r>
           </w:p>
         </w:tc>
@@ -4976,7 +4956,7 @@
         </w:rPr>
         <w:drawing>
           <wp:inline distT="0" distB="0" distL="0" distR="0" wp14:anchorId="2D6087D8" wp14:editId="6B483B37">
-            <wp:extent cx="5343525" cy="2099807"/>
+            <wp:extent cx="5111275" cy="2008540"/>
             <wp:effectExtent l="0" t="0" r="0" b="0"/>
             <wp:docPr id="153" name="Picture 153"/>
             <wp:cNvGraphicFramePr>
@@ -4998,7 +4978,7 @@
                   <pic:spPr>
                     <a:xfrm>
                       <a:off x="0" y="0"/>
-                      <a:ext cx="5374869" cy="2112124"/>
+                      <a:ext cx="5154799" cy="2025643"/>
                     </a:xfrm>
                     <a:prstGeom prst="rect">
                       <a:avLst/>
@@ -5010,6 +4990,8 @@
           </wp:inline>
         </w:drawing>
       </w:r>
+      <w:bookmarkStart w:id="0" w:name="_GoBack"/>
+      <w:bookmarkEnd w:id="0"/>
     </w:p>
     <w:p>
       <w:pPr>
@@ -10628,25 +10610,7 @@
                 <w:color w:val="000000" w:themeColor="text1"/>
                 <w:sz w:val="28"/>
               </w:rPr>
-              <w:t xml:space="preserve">Export the database into the </w:t>
-            </w:r>
-            <w:proofErr w:type="spellStart"/>
-            <w:r>
-              <w:rPr>
-                <w:rFonts w:ascii="Times New Roman" w:hAnsi="Times New Roman" w:cs="Times New Roman"/>
-                <w:color w:val="000000" w:themeColor="text1"/>
-                <w:sz w:val="28"/>
-              </w:rPr>
-              <w:t>dump.sql</w:t>
-            </w:r>
-            <w:proofErr w:type="spellEnd"/>
-            <w:r>
-              <w:rPr>
-                <w:rFonts w:ascii="Times New Roman" w:hAnsi="Times New Roman" w:cs="Times New Roman"/>
-                <w:color w:val="000000" w:themeColor="text1"/>
-                <w:sz w:val="28"/>
-              </w:rPr>
-              <w:t xml:space="preserve"> file</w:t>
+              <w:t>Export the database into the dump.sql file</w:t>
             </w:r>
           </w:p>
         </w:tc>
@@ -10695,25 +10659,7 @@
                 <w:color w:val="000000" w:themeColor="text1"/>
                 <w:sz w:val="28"/>
               </w:rPr>
-              <w:t xml:space="preserve">Import the database stored in the </w:t>
-            </w:r>
-            <w:proofErr w:type="spellStart"/>
-            <w:r>
-              <w:rPr>
-                <w:rFonts w:ascii="Times New Roman" w:hAnsi="Times New Roman" w:cs="Times New Roman"/>
-                <w:color w:val="000000" w:themeColor="text1"/>
-                <w:sz w:val="28"/>
-              </w:rPr>
-              <w:t>dump.sql</w:t>
-            </w:r>
-            <w:proofErr w:type="spellEnd"/>
-            <w:r>
-              <w:rPr>
-                <w:rFonts w:ascii="Times New Roman" w:hAnsi="Times New Roman" w:cs="Times New Roman"/>
-                <w:color w:val="000000" w:themeColor="text1"/>
-                <w:sz w:val="28"/>
-              </w:rPr>
-              <w:t xml:space="preserve"> file</w:t>
+              <w:t>Import the database stored in the dump.sql file</w:t>
             </w:r>
           </w:p>
         </w:tc>
@@ -15327,11 +15273,11 @@
   <w:rsids>
     <w:rsidRoot w:val="00F17C0E"/>
     <w:rsid w:val="003A7FEB"/>
+    <w:rsid w:val="006152F9"/>
     <w:rsid w:val="006A6D26"/>
     <w:rsid w:val="00725336"/>
     <w:rsid w:val="00807319"/>
     <w:rsid w:val="00A46E83"/>
-    <w:rsid w:val="00E94AB6"/>
     <w:rsid w:val="00EA251F"/>
     <w:rsid w:val="00F17C0E"/>
   </w:rsids>
@@ -16065,7 +16011,7 @@
 </file>
 
 <file path=customXml/itemProps1.xml><?xml version="1.0" encoding="utf-8"?>
-<ds:datastoreItem xmlns:ds="http://schemas.openxmlformats.org/officeDocument/2006/customXml" ds:itemID="{81D3C0CF-BE6C-489A-BFEB-735D3C548752}">
+<ds:datastoreItem xmlns:ds="http://schemas.openxmlformats.org/officeDocument/2006/customXml" ds:itemID="{8F2AD704-0B88-4566-B4DE-F524EAE4FC29}">
   <ds:schemaRefs>
     <ds:schemaRef ds:uri="http://schemas.openxmlformats.org/officeDocument/2006/bibliography"/>
   </ds:schemaRefs>

</xml_diff>